<commit_message>
final word, pdf and ppt
</commit_message>
<xml_diff>
--- a/finalreport/vishalchangrani_Kaggle_outbrain_report.docx
+++ b/finalreport/vishalchangrani_Kaggle_outbrain_report.docx
@@ -7,6 +7,8 @@
         <w:spacing w:line="240" w:lineRule="auto"/>
         <w:jc w:val="center"/>
       </w:pPr>
+      <w:bookmarkStart w:id="0" w:name="_GoBack"/>
+      <w:bookmarkEnd w:id="0"/>
     </w:p>
     <w:p>
       <w:pPr>
@@ -161,7 +163,7 @@
           <w:r>
             <w:fldChar w:fldCharType="separate"/>
           </w:r>
-          <w:hyperlink w:anchor="_Toc478509120" w:history="1">
+          <w:hyperlink w:anchor="_Toc478570778" w:history="1">
             <w:r>
               <w:rPr>
                 <w:rStyle w:val="Hyperlink"/>
@@ -188,7 +190,7 @@
                 <w:noProof/>
                 <w:webHidden/>
               </w:rPr>
-              <w:instrText xml:space="preserve"> PAGEREF _Toc478509120 \h </w:instrText>
+              <w:instrText xml:space="preserve"> PAGEREF _Toc478570778 \h </w:instrText>
             </w:r>
             <w:r>
               <w:rPr>
@@ -230,7 +232,7 @@
               <w:noProof/>
             </w:rPr>
           </w:pPr>
-          <w:hyperlink w:anchor="_Toc478509121" w:history="1">
+          <w:hyperlink w:anchor="_Toc478570779" w:history="1">
             <w:r>
               <w:rPr>
                 <w:rStyle w:val="Hyperlink"/>
@@ -257,7 +259,7 @@
                 <w:noProof/>
                 <w:webHidden/>
               </w:rPr>
-              <w:instrText xml:space="preserve"> PAGEREF _Toc478509121 \h </w:instrText>
+              <w:instrText xml:space="preserve"> PAGEREF _Toc478570779 \h </w:instrText>
             </w:r>
             <w:r>
               <w:rPr>
@@ -299,7 +301,7 @@
               <w:noProof/>
             </w:rPr>
           </w:pPr>
-          <w:hyperlink w:anchor="_Toc478509122" w:history="1">
+          <w:hyperlink w:anchor="_Toc478570780" w:history="1">
             <w:r>
               <w:rPr>
                 <w:rStyle w:val="Hyperlink"/>
@@ -326,7 +328,7 @@
                 <w:noProof/>
                 <w:webHidden/>
               </w:rPr>
-              <w:instrText xml:space="preserve"> PAGEREF _Toc478509122 \h </w:instrText>
+              <w:instrText xml:space="preserve"> PAGEREF _Toc478570780 \h </w:instrText>
             </w:r>
             <w:r>
               <w:rPr>
@@ -368,7 +370,7 @@
               <w:noProof/>
             </w:rPr>
           </w:pPr>
-          <w:hyperlink w:anchor="_Toc478509123" w:history="1">
+          <w:hyperlink w:anchor="_Toc478570781" w:history="1">
             <w:r>
               <w:rPr>
                 <w:rStyle w:val="Hyperlink"/>
@@ -395,7 +397,7 @@
                 <w:noProof/>
                 <w:webHidden/>
               </w:rPr>
-              <w:instrText xml:space="preserve"> PAGEREF _Toc478509123 \h </w:instrText>
+              <w:instrText xml:space="preserve"> PAGEREF _Toc478570781 \h </w:instrText>
             </w:r>
             <w:r>
               <w:rPr>
@@ -437,7 +439,7 @@
               <w:noProof/>
             </w:rPr>
           </w:pPr>
-          <w:hyperlink w:anchor="_Toc478509124" w:history="1">
+          <w:hyperlink w:anchor="_Toc478570782" w:history="1">
             <w:r>
               <w:rPr>
                 <w:rStyle w:val="Hyperlink"/>
@@ -464,7 +466,7 @@
                 <w:noProof/>
                 <w:webHidden/>
               </w:rPr>
-              <w:instrText xml:space="preserve"> PAGEREF _Toc478509124 \h </w:instrText>
+              <w:instrText xml:space="preserve"> PAGEREF _Toc478570782 \h </w:instrText>
             </w:r>
             <w:r>
               <w:rPr>
@@ -507,7 +509,7 @@
               <w:noProof/>
             </w:rPr>
           </w:pPr>
-          <w:hyperlink w:anchor="_Toc478509125" w:history="1">
+          <w:hyperlink w:anchor="_Toc478570783" w:history="1">
             <w:r>
               <w:rPr>
                 <w:rStyle w:val="Hyperlink"/>
@@ -548,7 +550,7 @@
                 <w:noProof/>
                 <w:webHidden/>
               </w:rPr>
-              <w:instrText xml:space="preserve"> PAGEREF _Toc478509125 \h </w:instrText>
+              <w:instrText xml:space="preserve"> PAGEREF _Toc478570783 \h </w:instrText>
             </w:r>
             <w:r>
               <w:rPr>
@@ -591,7 +593,7 @@
               <w:noProof/>
             </w:rPr>
           </w:pPr>
-          <w:hyperlink w:anchor="_Toc478509126" w:history="1">
+          <w:hyperlink w:anchor="_Toc478570784" w:history="1">
             <w:r>
               <w:rPr>
                 <w:rStyle w:val="Hyperlink"/>
@@ -632,7 +634,7 @@
                 <w:noProof/>
                 <w:webHidden/>
               </w:rPr>
-              <w:instrText xml:space="preserve"> PAGEREF _Toc478509126 \h </w:instrText>
+              <w:instrText xml:space="preserve"> PAGEREF _Toc478570784 \h </w:instrText>
             </w:r>
             <w:r>
               <w:rPr>
@@ -675,7 +677,7 @@
               <w:noProof/>
             </w:rPr>
           </w:pPr>
-          <w:hyperlink w:anchor="_Toc478509127" w:history="1">
+          <w:hyperlink w:anchor="_Toc478570785" w:history="1">
             <w:r>
               <w:rPr>
                 <w:rStyle w:val="Hyperlink"/>
@@ -716,7 +718,7 @@
                 <w:noProof/>
                 <w:webHidden/>
               </w:rPr>
-              <w:instrText xml:space="preserve"> PAGEREF _Toc478509127 \h </w:instrText>
+              <w:instrText xml:space="preserve"> PAGEREF _Toc478570785 \h </w:instrText>
             </w:r>
             <w:r>
               <w:rPr>
@@ -759,7 +761,7 @@
               <w:noProof/>
             </w:rPr>
           </w:pPr>
-          <w:hyperlink w:anchor="_Toc478509128" w:history="1">
+          <w:hyperlink w:anchor="_Toc478570786" w:history="1">
             <w:r>
               <w:rPr>
                 <w:rStyle w:val="Hyperlink"/>
@@ -779,7 +781,7 @@
                 <w:rStyle w:val="Hyperlink"/>
                 <w:noProof/>
               </w:rPr>
-              <w:t>Traffic source</w:t>
+              <w:t>Source of user traffic</w:t>
             </w:r>
             <w:r>
               <w:rPr>
@@ -800,7 +802,7 @@
                 <w:noProof/>
                 <w:webHidden/>
               </w:rPr>
-              <w:instrText xml:space="preserve"> PAGEREF _Toc478509128 \h </w:instrText>
+              <w:instrText xml:space="preserve"> PAGEREF _Toc478570786 \h </w:instrText>
             </w:r>
             <w:r>
               <w:rPr>
@@ -843,7 +845,7 @@
               <w:noProof/>
             </w:rPr>
           </w:pPr>
-          <w:hyperlink w:anchor="_Toc478509129" w:history="1">
+          <w:hyperlink w:anchor="_Toc478570787" w:history="1">
             <w:r>
               <w:rPr>
                 <w:rStyle w:val="Hyperlink"/>
@@ -884,7 +886,7 @@
                 <w:noProof/>
                 <w:webHidden/>
               </w:rPr>
-              <w:instrText xml:space="preserve"> PAGEREF _Toc478509129 \h </w:instrText>
+              <w:instrText xml:space="preserve"> PAGEREF _Toc478570787 \h </w:instrText>
             </w:r>
             <w:r>
               <w:rPr>
@@ -926,7 +928,7 @@
               <w:noProof/>
             </w:rPr>
           </w:pPr>
-          <w:hyperlink w:anchor="_Toc478509130" w:history="1">
+          <w:hyperlink w:anchor="_Toc478570788" w:history="1">
             <w:r>
               <w:rPr>
                 <w:rStyle w:val="Hyperlink"/>
@@ -953,7 +955,7 @@
                 <w:noProof/>
                 <w:webHidden/>
               </w:rPr>
-              <w:instrText xml:space="preserve"> PAGEREF _Toc478509130 \h </w:instrText>
+              <w:instrText xml:space="preserve"> PAGEREF _Toc478570788 \h </w:instrText>
             </w:r>
             <w:r>
               <w:rPr>
@@ -995,7 +997,7 @@
               <w:noProof/>
             </w:rPr>
           </w:pPr>
-          <w:hyperlink w:anchor="_Toc478509131" w:history="1">
+          <w:hyperlink w:anchor="_Toc478570789" w:history="1">
             <w:r>
               <w:rPr>
                 <w:rStyle w:val="Hyperlink"/>
@@ -1022,7 +1024,7 @@
                 <w:noProof/>
                 <w:webHidden/>
               </w:rPr>
-              <w:instrText xml:space="preserve"> PAGEREF _Toc478509131 \h </w:instrText>
+              <w:instrText xml:space="preserve"> PAGEREF _Toc478570789 \h </w:instrText>
             </w:r>
             <w:r>
               <w:rPr>
@@ -1064,7 +1066,7 @@
               <w:noProof/>
             </w:rPr>
           </w:pPr>
-          <w:hyperlink w:anchor="_Toc478509132" w:history="1">
+          <w:hyperlink w:anchor="_Toc478570790" w:history="1">
             <w:r>
               <w:rPr>
                 <w:rStyle w:val="Hyperlink"/>
@@ -1091,7 +1093,7 @@
                 <w:noProof/>
                 <w:webHidden/>
               </w:rPr>
-              <w:instrText xml:space="preserve"> PAGEREF _Toc478509132 \h </w:instrText>
+              <w:instrText xml:space="preserve"> PAGEREF _Toc478570790 \h </w:instrText>
             </w:r>
             <w:r>
               <w:rPr>
@@ -1134,7 +1136,7 @@
               <w:noProof/>
             </w:rPr>
           </w:pPr>
-          <w:hyperlink w:anchor="_Toc478509133" w:history="1">
+          <w:hyperlink w:anchor="_Toc478570791" w:history="1">
             <w:r>
               <w:rPr>
                 <w:rStyle w:val="Hyperlink"/>
@@ -1175,7 +1177,7 @@
                 <w:noProof/>
                 <w:webHidden/>
               </w:rPr>
-              <w:instrText xml:space="preserve"> PAGEREF _Toc478509133 \h </w:instrText>
+              <w:instrText xml:space="preserve"> PAGEREF _Toc478570791 \h </w:instrText>
             </w:r>
             <w:r>
               <w:rPr>
@@ -1218,7 +1220,7 @@
               <w:noProof/>
             </w:rPr>
           </w:pPr>
-          <w:hyperlink w:anchor="_Toc478509134" w:history="1">
+          <w:hyperlink w:anchor="_Toc478570792" w:history="1">
             <w:r>
               <w:rPr>
                 <w:rStyle w:val="Hyperlink"/>
@@ -1259,7 +1261,7 @@
                 <w:noProof/>
                 <w:webHidden/>
               </w:rPr>
-              <w:instrText xml:space="preserve"> PAGEREF _Toc478509134 \h </w:instrText>
+              <w:instrText xml:space="preserve"> PAGEREF _Toc478570792 \h </w:instrText>
             </w:r>
             <w:r>
               <w:rPr>
@@ -1302,7 +1304,7 @@
               <w:noProof/>
             </w:rPr>
           </w:pPr>
-          <w:hyperlink w:anchor="_Toc478509135" w:history="1">
+          <w:hyperlink w:anchor="_Toc478570793" w:history="1">
             <w:r>
               <w:rPr>
                 <w:rStyle w:val="Hyperlink"/>
@@ -1343,7 +1345,7 @@
                 <w:noProof/>
                 <w:webHidden/>
               </w:rPr>
-              <w:instrText xml:space="preserve"> PAGEREF _Toc478509135 \h </w:instrText>
+              <w:instrText xml:space="preserve"> PAGEREF _Toc478570793 \h </w:instrText>
             </w:r>
             <w:r>
               <w:rPr>
@@ -1385,7 +1387,7 @@
               <w:noProof/>
             </w:rPr>
           </w:pPr>
-          <w:hyperlink w:anchor="_Toc478509136" w:history="1">
+          <w:hyperlink w:anchor="_Toc478570794" w:history="1">
             <w:r>
               <w:rPr>
                 <w:rStyle w:val="Hyperlink"/>
@@ -1412,7 +1414,7 @@
                 <w:noProof/>
                 <w:webHidden/>
               </w:rPr>
-              <w:instrText xml:space="preserve"> PAGEREF _Toc478509136 \h </w:instrText>
+              <w:instrText xml:space="preserve"> PAGEREF _Toc478570794 \h </w:instrText>
             </w:r>
             <w:r>
               <w:rPr>
@@ -1454,7 +1456,7 @@
               <w:noProof/>
             </w:rPr>
           </w:pPr>
-          <w:hyperlink w:anchor="_Toc478509137" w:history="1">
+          <w:hyperlink w:anchor="_Toc478570795" w:history="1">
             <w:r>
               <w:rPr>
                 <w:rStyle w:val="Hyperlink"/>
@@ -1482,7 +1484,7 @@
                 <w:noProof/>
                 <w:webHidden/>
               </w:rPr>
-              <w:instrText xml:space="preserve"> PAGEREF _Toc478509137 \h </w:instrText>
+              <w:instrText xml:space="preserve"> PAGEREF _Toc478570795 \h </w:instrText>
             </w:r>
             <w:r>
               <w:rPr>
@@ -1524,7 +1526,7 @@
               <w:noProof/>
             </w:rPr>
           </w:pPr>
-          <w:hyperlink w:anchor="_Toc478509138" w:history="1">
+          <w:hyperlink w:anchor="_Toc478570796" w:history="1">
             <w:r>
               <w:rPr>
                 <w:rStyle w:val="Hyperlink"/>
@@ -1551,7 +1553,7 @@
                 <w:noProof/>
                 <w:webHidden/>
               </w:rPr>
-              <w:instrText xml:space="preserve"> PAGEREF _Toc478509138 \h </w:instrText>
+              <w:instrText xml:space="preserve"> PAGEREF _Toc478570796 \h </w:instrText>
             </w:r>
             <w:r>
               <w:rPr>
@@ -1593,7 +1595,7 @@
               <w:noProof/>
             </w:rPr>
           </w:pPr>
-          <w:hyperlink w:anchor="_Toc478509139" w:history="1">
+          <w:hyperlink w:anchor="_Toc478570797" w:history="1">
             <w:r>
               <w:rPr>
                 <w:rStyle w:val="Hyperlink"/>
@@ -1620,7 +1622,7 @@
                 <w:noProof/>
                 <w:webHidden/>
               </w:rPr>
-              <w:instrText xml:space="preserve"> PAGEREF _Toc478509139 \h </w:instrText>
+              <w:instrText xml:space="preserve"> PAGEREF _Toc478570797 \h </w:instrText>
             </w:r>
             <w:r>
               <w:rPr>
@@ -1676,12 +1678,12 @@
         <w:pStyle w:val="Heading1"/>
         <w:spacing w:line="240" w:lineRule="auto"/>
       </w:pPr>
-      <w:bookmarkStart w:id="0" w:name="_Toc478509120"/>
+      <w:bookmarkStart w:id="1" w:name="_Toc478570778"/>
       <w:r>
         <w:lastRenderedPageBreak/>
         <w:t>Problem definition</w:t>
       </w:r>
-      <w:bookmarkEnd w:id="0"/>
+      <w:bookmarkEnd w:id="1"/>
     </w:p>
     <w:p>
       <w:pPr>
@@ -1779,7 +1781,7 @@
           <w:noProof/>
         </w:rPr>
         <w:drawing>
-          <wp:inline distT="0" distB="0" distL="0" distR="0" wp14:anchorId="2C1E8C0E" wp14:editId="2AEFBBBF">
+          <wp:inline distT="0" distB="0" distL="0" distR="0" wp14:anchorId="6FCB6231" wp14:editId="6882DCF2">
             <wp:extent cx="5943600" cy="4756861"/>
             <wp:effectExtent l="0" t="0" r="0" b="5715"/>
             <wp:docPr id="5" name="Picture 5" descr="https://kaggle2.blob.core.windows.net/competitions/kaggle/5497/media/page_view.png"/>
@@ -1836,14 +1838,27 @@
       <w:r>
         <w:t xml:space="preserve">Figure </w:t>
       </w:r>
-      <w:fldSimple w:instr=" SEQ Figure \* ARABIC ">
-        <w:r>
-          <w:rPr>
-            <w:noProof/>
-          </w:rPr>
-          <w:t>1</w:t>
-        </w:r>
-      </w:fldSimple>
+      <w:r>
+        <w:fldChar w:fldCharType="begin"/>
+      </w:r>
+      <w:r>
+        <w:instrText xml:space="preserve"> SEQ Figure \* ARABIC </w:instrText>
+      </w:r>
+      <w:r>
+        <w:fldChar w:fldCharType="separate"/>
+      </w:r>
+      <w:r>
+        <w:rPr>
+          <w:noProof/>
+        </w:rPr>
+        <w:t>1</w:t>
+      </w:r>
+      <w:r>
+        <w:rPr>
+          <w:noProof/>
+        </w:rPr>
+        <w:fldChar w:fldCharType="end"/>
+      </w:r>
       <w:r>
         <w:t>Example of an Outbrain recommendation</w:t>
       </w:r>
@@ -1857,12 +1872,12 @@
       <w:pPr>
         <w:pStyle w:val="Heading1"/>
       </w:pPr>
-      <w:bookmarkStart w:id="1" w:name="_Toc478509121"/>
+      <w:bookmarkStart w:id="2" w:name="_Toc478570779"/>
       <w:r>
         <w:lastRenderedPageBreak/>
         <w:t>Evaluation metric</w:t>
       </w:r>
-      <w:bookmarkEnd w:id="1"/>
+      <w:bookmarkEnd w:id="2"/>
     </w:p>
     <w:p>
       <w:pPr>
@@ -1890,7 +1905,7 @@
           <w:noProof/>
         </w:rPr>
         <w:drawing>
-          <wp:inline distT="0" distB="0" distL="0" distR="0" wp14:anchorId="4A024CE0" wp14:editId="554C19F2">
+          <wp:inline distT="0" distB="0" distL="0" distR="0" wp14:anchorId="4106393A" wp14:editId="26CE2F5A">
             <wp:extent cx="2628900" cy="695325"/>
             <wp:effectExtent l="0" t="0" r="0" b="9525"/>
             <wp:docPr id="12" name="Picture 12"/>
@@ -2226,12 +2241,12 @@
       <w:pPr>
         <w:pStyle w:val="Heading1"/>
       </w:pPr>
-      <w:bookmarkStart w:id="2" w:name="_Toc478509122"/>
+      <w:bookmarkStart w:id="3" w:name="_Toc478570780"/>
       <w:r>
         <w:lastRenderedPageBreak/>
         <w:t>Structure of data</w:t>
       </w:r>
-      <w:bookmarkEnd w:id="2"/>
+      <w:bookmarkEnd w:id="3"/>
     </w:p>
     <w:p/>
     <w:p>
@@ -2250,7 +2265,7 @@
           <w:noProof/>
         </w:rPr>
         <w:drawing>
-          <wp:inline distT="0" distB="0" distL="0" distR="0" wp14:anchorId="638C3A52" wp14:editId="15A63ABA">
+          <wp:inline distT="0" distB="0" distL="0" distR="0" wp14:anchorId="4EFB5BE6" wp14:editId="1C0155FB">
             <wp:extent cx="7377919" cy="2838450"/>
             <wp:effectExtent l="0" t="0" r="0" b="0"/>
             <wp:docPr id="6" name="Picture 6"/>
@@ -2300,14 +2315,27 @@
       <w:r>
         <w:t xml:space="preserve">Figure </w:t>
       </w:r>
-      <w:fldSimple w:instr=" SEQ Figure \* ARABIC ">
-        <w:r>
-          <w:rPr>
-            <w:noProof/>
-          </w:rPr>
-          <w:t>2</w:t>
-        </w:r>
-      </w:fldSimple>
+      <w:r>
+        <w:fldChar w:fldCharType="begin"/>
+      </w:r>
+      <w:r>
+        <w:instrText xml:space="preserve"> SEQ Figure \* ARABIC </w:instrText>
+      </w:r>
+      <w:r>
+        <w:fldChar w:fldCharType="separate"/>
+      </w:r>
+      <w:r>
+        <w:rPr>
+          <w:noProof/>
+        </w:rPr>
+        <w:t>2</w:t>
+      </w:r>
+      <w:r>
+        <w:rPr>
+          <w:noProof/>
+        </w:rPr>
+        <w:fldChar w:fldCharType="end"/>
+      </w:r>
       <w:r>
         <w:t xml:space="preserve"> Data structure</w:t>
       </w:r>
@@ -2418,12 +2446,12 @@
       <w:pPr>
         <w:pStyle w:val="Heading1"/>
       </w:pPr>
-      <w:bookmarkStart w:id="3" w:name="_Toc478509123"/>
+      <w:bookmarkStart w:id="4" w:name="_Toc478570781"/>
       <w:r>
         <w:lastRenderedPageBreak/>
         <w:t>Data Exploration</w:t>
       </w:r>
-      <w:bookmarkEnd w:id="3"/>
+      <w:bookmarkEnd w:id="4"/>
     </w:p>
     <w:p>
       <w:pPr>
@@ -2434,11 +2462,11 @@
       <w:pPr>
         <w:pStyle w:val="Heading2"/>
       </w:pPr>
-      <w:bookmarkStart w:id="4" w:name="_Toc478509124"/>
+      <w:bookmarkStart w:id="5" w:name="_Toc478570782"/>
       <w:r>
         <w:t>Data Cleansing</w:t>
       </w:r>
-      <w:bookmarkEnd w:id="4"/>
+      <w:bookmarkEnd w:id="5"/>
     </w:p>
     <w:p>
       <w:r>
@@ -2481,11 +2509,11 @@
           <w:numId w:val="6"/>
         </w:numPr>
       </w:pPr>
-      <w:bookmarkStart w:id="5" w:name="_Toc478509125"/>
+      <w:bookmarkStart w:id="6" w:name="_Toc478570783"/>
       <w:r>
         <w:t>Number of ads</w:t>
       </w:r>
-      <w:bookmarkEnd w:id="5"/>
+      <w:bookmarkEnd w:id="6"/>
     </w:p>
     <w:p>
       <w:pPr>
@@ -2515,7 +2543,7 @@
           <w:noProof/>
         </w:rPr>
         <w:drawing>
-          <wp:inline distT="0" distB="0" distL="0" distR="0">
+          <wp:inline distT="0" distB="0" distL="0" distR="0" wp14:anchorId="7A4C4656" wp14:editId="5B334E5F">
             <wp:extent cx="6400800" cy="2332355"/>
             <wp:effectExtent l="0" t="0" r="0" b="0"/>
             <wp:docPr id="13" name="Picture 13"/>
@@ -2565,14 +2593,27 @@
       <w:r>
         <w:t xml:space="preserve">Figure </w:t>
       </w:r>
-      <w:fldSimple w:instr=" SEQ Figure \* ARABIC ">
-        <w:r>
-          <w:rPr>
-            <w:noProof/>
-          </w:rPr>
-          <w:t>3</w:t>
-        </w:r>
-      </w:fldSimple>
+      <w:r>
+        <w:fldChar w:fldCharType="begin"/>
+      </w:r>
+      <w:r>
+        <w:instrText xml:space="preserve"> SEQ Figure \* ARABIC </w:instrText>
+      </w:r>
+      <w:r>
+        <w:fldChar w:fldCharType="separate"/>
+      </w:r>
+      <w:r>
+        <w:rPr>
+          <w:noProof/>
+        </w:rPr>
+        <w:t>3</w:t>
+      </w:r>
+      <w:r>
+        <w:rPr>
+          <w:noProof/>
+        </w:rPr>
+        <w:fldChar w:fldCharType="end"/>
+      </w:r>
       <w:r>
         <w:t xml:space="preserve"> Norm Distribution of Ads per display</w:t>
       </w:r>
@@ -2591,8 +2632,6 @@
       <w:r>
         <w:t>2</w:t>
       </w:r>
-      <w:bookmarkStart w:id="6" w:name="_GoBack"/>
-      <w:bookmarkEnd w:id="6"/>
       <w:r>
         <w:t xml:space="preserve"> ads were shown each time</w:t>
       </w:r>
@@ -2623,7 +2662,7 @@
           <w:numId w:val="6"/>
         </w:numPr>
       </w:pPr>
-      <w:bookmarkStart w:id="7" w:name="_Toc478509126"/>
+      <w:bookmarkStart w:id="7" w:name="_Toc478570784"/>
       <w:r>
         <w:t>CTR</w:t>
       </w:r>
@@ -2649,7 +2688,7 @@
         </w:rPr>
         <w:lastRenderedPageBreak/>
         <w:drawing>
-          <wp:inline distT="0" distB="0" distL="0" distR="0" wp14:anchorId="3C4A5D89" wp14:editId="0BF3133C">
+          <wp:inline distT="0" distB="0" distL="0" distR="0" wp14:anchorId="5A527989" wp14:editId="290D739C">
             <wp:extent cx="6400800" cy="2428240"/>
             <wp:effectExtent l="0" t="0" r="0" b="0"/>
             <wp:docPr id="8" name="Picture 8"/>
@@ -2699,14 +2738,27 @@
       <w:r>
         <w:t xml:space="preserve">Figure </w:t>
       </w:r>
-      <w:fldSimple w:instr=" SEQ Figure \* ARABIC ">
-        <w:r>
-          <w:rPr>
-            <w:noProof/>
-          </w:rPr>
-          <w:t>4</w:t>
-        </w:r>
-      </w:fldSimple>
+      <w:r>
+        <w:fldChar w:fldCharType="begin"/>
+      </w:r>
+      <w:r>
+        <w:instrText xml:space="preserve"> SEQ Figure \* ARABIC </w:instrText>
+      </w:r>
+      <w:r>
+        <w:fldChar w:fldCharType="separate"/>
+      </w:r>
+      <w:r>
+        <w:rPr>
+          <w:noProof/>
+        </w:rPr>
+        <w:t>4</w:t>
+      </w:r>
+      <w:r>
+        <w:rPr>
+          <w:noProof/>
+        </w:rPr>
+        <w:fldChar w:fldCharType="end"/>
+      </w:r>
       <w:r>
         <w:t xml:space="preserve"> CTR Histogram</w:t>
       </w:r>
@@ -2886,7 +2938,16 @@
         <w:spacing w:line="240" w:lineRule="auto"/>
       </w:pPr>
       <w:r>
-        <w:t xml:space="preserve">Hence there was a large disparity in the number of times an ad was repeated indicating that the ad selection logic may be skewed one way or the other. </w:t>
+        <w:t>The</w:t>
+      </w:r>
+      <w:r>
+        <w:t xml:space="preserve"> large disparity in the number of times an ad was repeated indicat</w:t>
+      </w:r>
+      <w:r>
+        <w:t>ed</w:t>
+      </w:r>
+      <w:r>
+        <w:t xml:space="preserve"> that the ad selection logic may be skewed one way or the other. </w:t>
       </w:r>
     </w:p>
     <w:p>
@@ -2919,7 +2980,7 @@
           <w:numId w:val="6"/>
         </w:numPr>
       </w:pPr>
-      <w:bookmarkStart w:id="8" w:name="_Toc478509127"/>
+      <w:bookmarkStart w:id="8" w:name="_Toc478570785"/>
       <w:r>
         <w:t>Clicks distribution</w:t>
       </w:r>
@@ -2987,7 +3048,7 @@
         </w:rPr>
         <w:lastRenderedPageBreak/>
         <w:drawing>
-          <wp:inline distT="0" distB="0" distL="0" distR="0" wp14:anchorId="07359CB2" wp14:editId="2EC91F79">
+          <wp:inline distT="0" distB="0" distL="0" distR="0" wp14:anchorId="0418DE4C" wp14:editId="4914CD0B">
             <wp:extent cx="6400800" cy="2362835"/>
             <wp:effectExtent l="0" t="0" r="0" b="0"/>
             <wp:docPr id="9" name="Picture 9"/>
@@ -3037,14 +3098,27 @@
       <w:r>
         <w:t xml:space="preserve">Figure </w:t>
       </w:r>
-      <w:fldSimple w:instr=" SEQ Figure \* ARABIC ">
-        <w:r>
-          <w:rPr>
-            <w:noProof/>
-          </w:rPr>
-          <w:t>5</w:t>
-        </w:r>
-      </w:fldSimple>
+      <w:r>
+        <w:fldChar w:fldCharType="begin"/>
+      </w:r>
+      <w:r>
+        <w:instrText xml:space="preserve"> SEQ Figure \* ARABIC </w:instrText>
+      </w:r>
+      <w:r>
+        <w:fldChar w:fldCharType="separate"/>
+      </w:r>
+      <w:r>
+        <w:rPr>
+          <w:noProof/>
+        </w:rPr>
+        <w:t>5</w:t>
+      </w:r>
+      <w:r>
+        <w:rPr>
+          <w:noProof/>
+        </w:rPr>
+        <w:fldChar w:fldCharType="end"/>
+      </w:r>
       <w:r>
         <w:t xml:space="preserve"> Ad distribution in 15 days</w:t>
       </w:r>
@@ -3097,7 +3171,7 @@
           <w:noProof/>
         </w:rPr>
         <w:drawing>
-          <wp:inline distT="0" distB="0" distL="0" distR="0" wp14:anchorId="74C93162" wp14:editId="657860EE">
+          <wp:inline distT="0" distB="0" distL="0" distR="0" wp14:anchorId="3E0B0B1E" wp14:editId="48B65BDC">
             <wp:extent cx="6400800" cy="2414270"/>
             <wp:effectExtent l="0" t="0" r="0" b="5080"/>
             <wp:docPr id="1" name="Picture 1"/>
@@ -3147,14 +3221,27 @@
       <w:r>
         <w:t xml:space="preserve">Figure </w:t>
       </w:r>
-      <w:fldSimple w:instr=" SEQ Figure \* ARABIC ">
-        <w:r>
-          <w:rPr>
-            <w:noProof/>
-          </w:rPr>
-          <w:t>6</w:t>
-        </w:r>
-      </w:fldSimple>
+      <w:r>
+        <w:fldChar w:fldCharType="begin"/>
+      </w:r>
+      <w:r>
+        <w:instrText xml:space="preserve"> SEQ Figure \* ARABIC </w:instrText>
+      </w:r>
+      <w:r>
+        <w:fldChar w:fldCharType="separate"/>
+      </w:r>
+      <w:r>
+        <w:rPr>
+          <w:noProof/>
+        </w:rPr>
+        <w:t>6</w:t>
+      </w:r>
+      <w:r>
+        <w:rPr>
+          <w:noProof/>
+        </w:rPr>
+        <w:fldChar w:fldCharType="end"/>
+      </w:r>
       <w:r>
         <w:t xml:space="preserve"> Ad distribution during the day</w:t>
       </w:r>
@@ -3175,7 +3262,13 @@
         <w:t>ed</w:t>
       </w:r>
       <w:r>
-        <w:t xml:space="preserve"> up after 8:00am in the morning till around 5:00pm in the evening which is the regular business hours and then around 6:00 pm to 11:00pm in the night.</w:t>
+        <w:t xml:space="preserve"> up after 8:00am in the morning till around 5:00pm in the evening which </w:t>
+      </w:r>
+      <w:r>
+        <w:t>are</w:t>
+      </w:r>
+      <w:r>
+        <w:t xml:space="preserve"> the regular business hours and then around 6:00 pm to 11:00pm in the night.</w:t>
       </w:r>
     </w:p>
     <w:p>
@@ -3205,7 +3298,7 @@
         </w:rPr>
         <w:lastRenderedPageBreak/>
         <w:drawing>
-          <wp:inline distT="0" distB="0" distL="0" distR="0" wp14:anchorId="562B6CB1" wp14:editId="5AF5A129">
+          <wp:inline distT="0" distB="0" distL="0" distR="0" wp14:anchorId="16EED839" wp14:editId="63E9B941">
             <wp:extent cx="6400800" cy="2432685"/>
             <wp:effectExtent l="0" t="0" r="0" b="5715"/>
             <wp:docPr id="2" name="Picture 2"/>
@@ -3257,7 +3350,13 @@
         <w:spacing w:line="240" w:lineRule="auto"/>
       </w:pPr>
       <w:r>
-        <w:t>The prediction needs to be done for the complete 15-day period however for the last two days – 27</w:t>
+        <w:t>The prediction need</w:t>
+      </w:r>
+      <w:r>
+        <w:t>ed</w:t>
+      </w:r>
+      <w:r>
+        <w:t xml:space="preserve"> to be done for the complete 15-day period however for the last two days – 27</w:t>
       </w:r>
       <w:r>
         <w:rPr>
@@ -3275,7 +3374,10 @@
         <w:t>th</w:t>
       </w:r>
       <w:r>
-        <w:t xml:space="preserve"> June there is training data available.</w:t>
+        <w:t xml:space="preserve"> June there was no</w:t>
+      </w:r>
+      <w:r>
+        <w:t xml:space="preserve"> training data available.</w:t>
       </w:r>
     </w:p>
     <w:p>
@@ -3286,9 +3388,15 @@
           <w:numId w:val="6"/>
         </w:numPr>
       </w:pPr>
-      <w:bookmarkStart w:id="9" w:name="_Toc478509128"/>
-      <w:r>
-        <w:t>Traffic source</w:t>
+      <w:bookmarkStart w:id="9" w:name="_Toc478570786"/>
+      <w:r>
+        <w:t>S</w:t>
+      </w:r>
+      <w:r>
+        <w:t>ource</w:t>
+      </w:r>
+      <w:r>
+        <w:t xml:space="preserve"> of user traffic</w:t>
       </w:r>
       <w:bookmarkEnd w:id="9"/>
     </w:p>
@@ -3307,7 +3415,7 @@
           <w:noProof/>
         </w:rPr>
         <w:drawing>
-          <wp:inline distT="0" distB="0" distL="0" distR="0" wp14:anchorId="1C347A16" wp14:editId="243C6FD1">
+          <wp:inline distT="0" distB="0" distL="0" distR="0" wp14:anchorId="1874D572" wp14:editId="552D404B">
             <wp:extent cx="4617729" cy="3191262"/>
             <wp:effectExtent l="0" t="0" r="0" b="0"/>
             <wp:docPr id="3" name="Picture 3"/>
@@ -3357,14 +3465,27 @@
       <w:r>
         <w:t xml:space="preserve">Figure </w:t>
       </w:r>
-      <w:fldSimple w:instr=" SEQ Figure \* ARABIC ">
-        <w:r>
-          <w:rPr>
-            <w:noProof/>
-          </w:rPr>
-          <w:t>7</w:t>
-        </w:r>
-      </w:fldSimple>
+      <w:r>
+        <w:fldChar w:fldCharType="begin"/>
+      </w:r>
+      <w:r>
+        <w:instrText xml:space="preserve"> SEQ Figure \* ARABIC </w:instrText>
+      </w:r>
+      <w:r>
+        <w:fldChar w:fldCharType="separate"/>
+      </w:r>
+      <w:r>
+        <w:rPr>
+          <w:noProof/>
+        </w:rPr>
+        <w:t>7</w:t>
+      </w:r>
+      <w:r>
+        <w:rPr>
+          <w:noProof/>
+        </w:rPr>
+        <w:fldChar w:fldCharType="end"/>
+      </w:r>
       <w:r>
         <w:t xml:space="preserve"> Percentage of users by country</w:t>
       </w:r>
@@ -3385,7 +3506,7 @@
         </w:rPr>
         <w:lastRenderedPageBreak/>
         <w:drawing>
-          <wp:inline distT="0" distB="0" distL="0" distR="0" wp14:anchorId="3D9A65E4" wp14:editId="6743A1CF">
+          <wp:inline distT="0" distB="0" distL="0" distR="0" wp14:anchorId="44085AD5" wp14:editId="0F917233">
             <wp:extent cx="4617729" cy="3419863"/>
             <wp:effectExtent l="0" t="0" r="0" b="0"/>
             <wp:docPr id="4" name="Picture 4"/>
@@ -3435,14 +3556,27 @@
       <w:r>
         <w:t xml:space="preserve">Figure </w:t>
       </w:r>
-      <w:fldSimple w:instr=" SEQ Figure \* ARABIC ">
-        <w:r>
-          <w:rPr>
-            <w:noProof/>
-          </w:rPr>
-          <w:t>8</w:t>
-        </w:r>
-      </w:fldSimple>
+      <w:r>
+        <w:fldChar w:fldCharType="begin"/>
+      </w:r>
+      <w:r>
+        <w:instrText xml:space="preserve"> SEQ Figure \* ARABIC </w:instrText>
+      </w:r>
+      <w:r>
+        <w:fldChar w:fldCharType="separate"/>
+      </w:r>
+      <w:r>
+        <w:rPr>
+          <w:noProof/>
+        </w:rPr>
+        <w:t>8</w:t>
+      </w:r>
+      <w:r>
+        <w:rPr>
+          <w:noProof/>
+        </w:rPr>
+        <w:fldChar w:fldCharType="end"/>
+      </w:r>
       <w:r>
         <w:t xml:space="preserve"> Percentage of user traffic by state</w:t>
       </w:r>
@@ -3497,7 +3631,7 @@
           <w:noProof/>
         </w:rPr>
         <w:drawing>
-          <wp:inline distT="0" distB="0" distL="0" distR="0" wp14:anchorId="28A37511" wp14:editId="21CED21D">
+          <wp:inline distT="0" distB="0" distL="0" distR="0" wp14:anchorId="59D6D9AE" wp14:editId="2269C92C">
             <wp:extent cx="6400800" cy="2478405"/>
             <wp:effectExtent l="0" t="0" r="0" b="0"/>
             <wp:docPr id="10" name="Picture 10"/>
@@ -3547,14 +3681,27 @@
       <w:r>
         <w:t xml:space="preserve">Figure </w:t>
       </w:r>
-      <w:fldSimple w:instr=" SEQ Figure \* ARABIC ">
-        <w:r>
-          <w:rPr>
-            <w:noProof/>
-          </w:rPr>
-          <w:t>9</w:t>
-        </w:r>
-      </w:fldSimple>
+      <w:r>
+        <w:fldChar w:fldCharType="begin"/>
+      </w:r>
+      <w:r>
+        <w:instrText xml:space="preserve"> SEQ Figure \* ARABIC </w:instrText>
+      </w:r>
+      <w:r>
+        <w:fldChar w:fldCharType="separate"/>
+      </w:r>
+      <w:r>
+        <w:rPr>
+          <w:noProof/>
+        </w:rPr>
+        <w:t>9</w:t>
+      </w:r>
+      <w:r>
+        <w:rPr>
+          <w:noProof/>
+        </w:rPr>
+        <w:fldChar w:fldCharType="end"/>
+      </w:r>
       <w:r>
         <w:t xml:space="preserve"> </w:t>
       </w:r>
@@ -3596,7 +3743,13 @@
         <w:spacing w:line="240" w:lineRule="auto"/>
       </w:pPr>
       <w:r>
-        <w:t>Furthermore, it was observed that most of the user traffic was originated from mobile phone.</w:t>
+        <w:t>Furthermore, it was observed that most of the user traffic originated from mobile phone</w:t>
+      </w:r>
+      <w:r>
+        <w:t>s</w:t>
+      </w:r>
+      <w:r>
+        <w:t>.</w:t>
       </w:r>
     </w:p>
     <w:p>
@@ -3620,7 +3773,7 @@
           <w:noProof/>
         </w:rPr>
         <w:drawing>
-          <wp:inline distT="0" distB="0" distL="0" distR="0" wp14:anchorId="165F5A36" wp14:editId="63147B85">
+          <wp:inline distT="0" distB="0" distL="0" distR="0" wp14:anchorId="4F57521C" wp14:editId="63F5CDB1">
             <wp:extent cx="6400800" cy="2415540"/>
             <wp:effectExtent l="0" t="0" r="0" b="0"/>
             <wp:docPr id="11" name="Picture 11"/>
@@ -3675,7 +3828,7 @@
           <w:numId w:val="6"/>
         </w:numPr>
       </w:pPr>
-      <w:bookmarkStart w:id="10" w:name="_Toc478509129"/>
+      <w:bookmarkStart w:id="10" w:name="_Toc478570787"/>
       <w:r>
         <w:t>Topics, Categories and Entities</w:t>
       </w:r>
@@ -3712,7 +3865,7 @@
       <w:pPr>
         <w:pStyle w:val="Heading2"/>
       </w:pPr>
-      <w:bookmarkStart w:id="11" w:name="_Toc478509130"/>
+      <w:bookmarkStart w:id="11" w:name="_Toc478570788"/>
       <w:r>
         <w:t>Data Volume</w:t>
       </w:r>
@@ -4198,7 +4351,7 @@
         <w:pStyle w:val="Heading1"/>
         <w:spacing w:line="240" w:lineRule="auto"/>
       </w:pPr>
-      <w:bookmarkStart w:id="12" w:name="_Toc478509131"/>
+      <w:bookmarkStart w:id="12" w:name="_Toc478570789"/>
       <w:r>
         <w:lastRenderedPageBreak/>
         <w:t>Inferential statistics</w:t>
@@ -4210,16 +4363,11 @@
       <w:pPr>
         <w:pStyle w:val="Heading2"/>
       </w:pPr>
-      <w:bookmarkStart w:id="13" w:name="_Toc478509132"/>
+      <w:bookmarkStart w:id="13" w:name="_Toc478570790"/>
       <w:r>
         <w:t>Feature selection</w:t>
       </w:r>
       <w:bookmarkEnd w:id="13"/>
-    </w:p>
-    <w:p>
-      <w:pPr>
-        <w:spacing w:line="240" w:lineRule="auto"/>
-      </w:pPr>
     </w:p>
     <w:p>
       <w:pPr>
@@ -4229,7 +4377,7 @@
           <w:numId w:val="18"/>
         </w:numPr>
       </w:pPr>
-      <w:bookmarkStart w:id="14" w:name="_Toc478509133"/>
+      <w:bookmarkStart w:id="14" w:name="_Toc478570791"/>
       <w:r>
         <w:t>Topic, Category and Entity</w:t>
       </w:r>
@@ -5170,7 +5318,31 @@
         <w:spacing w:line="240" w:lineRule="auto"/>
       </w:pPr>
       <w:r>
-        <w:t xml:space="preserve">I considered documents belonging to a single topic, category and entity for which they had the maximum confidence level and dropping the other document to topic, category or entity </w:t>
+        <w:t xml:space="preserve">I considered </w:t>
+      </w:r>
+      <w:r>
+        <w:t xml:space="preserve">a </w:t>
+      </w:r>
+      <w:r>
+        <w:t xml:space="preserve">document belonging to a single topic, category and entity for </w:t>
+      </w:r>
+      <w:r>
+        <w:t>it</w:t>
+      </w:r>
+      <w:r>
+        <w:t xml:space="preserve"> had the maximum confidence level and</w:t>
+      </w:r>
+      <w:r>
+        <w:t xml:space="preserve"> dropping the other document </w:t>
+      </w:r>
+      <w:r>
+        <w:t xml:space="preserve">topic, category </w:t>
+      </w:r>
+      <w:r>
+        <w:t>and</w:t>
+      </w:r>
+      <w:r>
+        <w:t xml:space="preserve"> entity </w:t>
       </w:r>
       <w:r>
         <w:t>associations.</w:t>
@@ -5186,7 +5358,13 @@
         <w:spacing w:line="240" w:lineRule="auto"/>
       </w:pPr>
       <w:r>
-        <w:t>I considered only the top five category, topic and entity for model building.</w:t>
+        <w:t xml:space="preserve">I considered only the top five </w:t>
+      </w:r>
+      <w:r>
+        <w:t xml:space="preserve">most frequent </w:t>
+      </w:r>
+      <w:r>
+        <w:t>category, topic and entity for model building.</w:t>
       </w:r>
     </w:p>
     <w:p>
@@ -5254,7 +5432,6 @@
         <w:spacing w:line="240" w:lineRule="auto"/>
       </w:pPr>
       <w:r>
-        <w:lastRenderedPageBreak/>
         <w:t xml:space="preserve">There is no association between topics and categories </w:t>
       </w:r>
     </w:p>
@@ -5268,6 +5445,7 @@
         <w:spacing w:line="240" w:lineRule="auto"/>
       </w:pPr>
       <w:r>
+        <w:lastRenderedPageBreak/>
         <w:t>There is no association between categories and entities.</w:t>
       </w:r>
     </w:p>
@@ -5323,7 +5501,16 @@
         <w:t xml:space="preserve">, topics and categories and </w:t>
       </w:r>
       <w:r>
-        <w:t>topics and entities came out to be 0 disproving the null hypothesis and indicating that there is indeed a relationship between the topics and the categories and categories and the entities suggesting that all three are related.</w:t>
+        <w:t>categories</w:t>
+      </w:r>
+      <w:r>
+        <w:t xml:space="preserve"> and entities came out to be 0 disproving the null hypothesis and indicating that there is indeed a relationship between the topics and the categories and categories and the entities suggesting that all three </w:t>
+      </w:r>
+      <w:r>
+        <w:t>were</w:t>
+      </w:r>
+      <w:r>
+        <w:t xml:space="preserve"> related.</w:t>
       </w:r>
       <w:r>
         <w:t xml:space="preserve"> Hence I just chose</w:t>
@@ -5343,7 +5530,7 @@
           <w:numId w:val="18"/>
         </w:numPr>
       </w:pPr>
-      <w:bookmarkStart w:id="15" w:name="_Toc478509134"/>
+      <w:bookmarkStart w:id="15" w:name="_Toc478570792"/>
       <w:r>
         <w:t>Display size</w:t>
       </w:r>
@@ -5351,7 +5538,13 @@
     </w:p>
     <w:p>
       <w:r>
-        <w:t>The likelihood of any ad being clicked would depend on the total number of ads it is shown with in a display. So if an ad is shown in a display along with one other ad it is more likely to be clicked than if it is shown with five other ads. Hence I chose the size of the display as a feature for the model.</w:t>
+        <w:t xml:space="preserve">The likelihood of any ad being clicked would depend on the total number of ads it is shown with in a display. </w:t>
+      </w:r>
+      <w:r>
+        <w:t>For e.g.</w:t>
+      </w:r>
+      <w:r>
+        <w:t xml:space="preserve"> if an ad is shown in a display along with one other ad it is more likely to be clicked than if it is shown with five other ads. Hence I chose the size of the display as a feature for the model.</w:t>
       </w:r>
     </w:p>
     <w:p>
@@ -5362,7 +5555,7 @@
           <w:numId w:val="18"/>
         </w:numPr>
       </w:pPr>
-      <w:bookmarkStart w:id="16" w:name="_Toc478509135"/>
+      <w:bookmarkStart w:id="16" w:name="_Toc478570793"/>
       <w:r>
         <w:t>Regularized CTR</w:t>
       </w:r>
@@ -5415,7 +5608,7 @@
       <w:pPr>
         <w:pStyle w:val="Heading2"/>
       </w:pPr>
-      <w:bookmarkStart w:id="17" w:name="_Toc478509136"/>
+      <w:bookmarkStart w:id="17" w:name="_Toc478570794"/>
       <w:r>
         <w:t>Classifier selection</w:t>
       </w:r>
@@ -5423,7 +5616,13 @@
     </w:p>
     <w:p>
       <w:r>
-        <w:t>I chose Random Forest as the classifier because,</w:t>
+        <w:t>I chose Random</w:t>
+      </w:r>
+      <w:r>
+        <w:t xml:space="preserve"> </w:t>
+      </w:r>
+      <w:r>
+        <w:t>Forest as the classifier because,</w:t>
       </w:r>
     </w:p>
     <w:p>
@@ -5435,7 +5634,10 @@
         </w:numPr>
       </w:pPr>
       <w:r>
-        <w:t>It is based on Decision tree and easy to comprehend.</w:t>
+        <w:t>It is based on Decision T</w:t>
+      </w:r>
+      <w:r>
+        <w:t>ree and easy to comprehend.</w:t>
       </w:r>
     </w:p>
     <w:p>
@@ -5500,15 +5702,13 @@
       </w:r>
       <w:proofErr w:type="spellEnd"/>
       <w:r>
-        <w:t xml:space="preserve">, number of estimators etc. using Grid Search I had no luck in getting the optimal values of all of the parameters using since Grid Search since it would run forever even on a 16 core Azure VM. Hence I had </w:t>
-      </w:r>
-      <w:proofErr w:type="gramStart"/>
-      <w:r>
-        <w:t>ran</w:t>
-      </w:r>
-      <w:proofErr w:type="gramEnd"/>
-      <w:r>
-        <w:t xml:space="preserve"> with hand tune the parameters such that the classifier ran in modest amount of time.</w:t>
+        <w:t xml:space="preserve">, number of estimators etc. using Grid Search I had no luck in getting the optimal values of all of the parameters using Grid Search since it would run forever even on a 16 core Azure VM. Hence I had </w:t>
+      </w:r>
+      <w:r>
+        <w:t>to mostly choose</w:t>
+      </w:r>
+      <w:r>
+        <w:t xml:space="preserve"> parameters such that the classifier ran in modest amount of time.</w:t>
       </w:r>
     </w:p>
     <w:p>
@@ -5702,22 +5902,13 @@
     </w:p>
     <w:p>
       <w:pPr>
-        <w:spacing w:line="240" w:lineRule="auto"/>
+        <w:pStyle w:val="Heading1"/>
         <w:rPr>
           <w:rStyle w:val="Strong"/>
           <w:b w:val="0"/>
         </w:rPr>
       </w:pPr>
-    </w:p>
-    <w:p>
-      <w:pPr>
-        <w:pStyle w:val="Heading1"/>
-        <w:rPr>
-          <w:rStyle w:val="Strong"/>
-          <w:b w:val="0"/>
-        </w:rPr>
-      </w:pPr>
-      <w:bookmarkStart w:id="18" w:name="_Toc478509137"/>
+      <w:bookmarkStart w:id="18" w:name="_Toc478570795"/>
       <w:r>
         <w:rPr>
           <w:rStyle w:val="Strong"/>
@@ -5951,13 +6142,13 @@
         <w:t>interesting and</w:t>
       </w:r>
       <w:r>
-        <w:t xml:space="preserve"> rewarding data science can be while demanding a lot </w:t>
+        <w:t xml:space="preserve"> rewarding data science can be demanding a lot </w:t>
       </w:r>
       <w:r>
         <w:t>of perseverance</w:t>
       </w:r>
       <w:r>
-        <w:t>.</w:t>
+        <w:t xml:space="preserve"> at the same time.</w:t>
       </w:r>
     </w:p>
     <w:p>
@@ -5994,7 +6185,7 @@
       <w:pPr>
         <w:pStyle w:val="Heading1"/>
       </w:pPr>
-      <w:bookmarkStart w:id="19" w:name="_Toc478509138"/>
+      <w:bookmarkStart w:id="19" w:name="_Toc478570796"/>
       <w:r>
         <w:lastRenderedPageBreak/>
         <w:t>References</w:t>
@@ -6073,7 +6264,7 @@
       <w:pPr>
         <w:pStyle w:val="Heading1"/>
       </w:pPr>
-      <w:bookmarkStart w:id="20" w:name="_Toc478509139"/>
+      <w:bookmarkStart w:id="20" w:name="_Toc478570797"/>
       <w:r>
         <w:lastRenderedPageBreak/>
         <w:t xml:space="preserve">Appendix A: Detail data description from </w:t>
@@ -10015,7 +10206,7 @@
 </file>
 
 <file path=customXml/itemProps1.xml><?xml version="1.0" encoding="utf-8"?>
-<ds:datastoreItem xmlns:ds="http://schemas.openxmlformats.org/officeDocument/2006/customXml" ds:itemID="{02CAB366-A533-4F6D-8941-D6DC454B8458}">
+<ds:datastoreItem xmlns:ds="http://schemas.openxmlformats.org/officeDocument/2006/customXml" ds:itemID="{AA7E0049-E856-43D6-B979-7C77683584AF}">
   <ds:schemaRefs>
     <ds:schemaRef ds:uri="http://schemas.openxmlformats.org/officeDocument/2006/bibliography"/>
   </ds:schemaRefs>

</xml_diff>